<commit_message>
Finished code to segment wells/colonies, as well as code to count cells and assign them to colonies. Still need to finish readme (and include example data). But, this should be a good starting place for Eduardo/Ben/Smellis to start using the code (and finding all the bugs).
</commit_message>
<xml_diff>
--- a/readme.docx
+++ b/readme.docx
@@ -4,64 +4,512 @@
   <w:body>
     <w:p>
       <w:r>
-        <w:t xml:space="preserve">This document walks you through how to run colonycounting_v2 using </w:t>
-      </w:r>
-      <w:commentRangeStart w:id="0"/>
-      <w:r>
-        <w:t>this data</w:t>
-      </w:r>
-      <w:commentRangeEnd w:id="0"/>
-      <w:r>
-        <w:rPr>
-          <w:rStyle w:val="CommentReference"/>
-        </w:rPr>
-        <w:commentReference w:id="0"/>
-      </w:r>
-      <w:r>
-        <w:t xml:space="preserve">. The script “example” </w:t>
-      </w:r>
-      <w:r>
-        <w:t>will also run the</w:t>
-      </w:r>
-      <w:r>
-        <w:t xml:space="preserve"> example. </w:t>
+        <w:t xml:space="preserve">This document describes how to run the colonycounting_v2 code. </w:t>
+      </w:r>
+      <w:r>
+        <w:t>If you run “</w:t>
+      </w:r>
+      <w:proofErr w:type="spellStart"/>
+      <w:r>
+        <w:t>example.m</w:t>
+      </w:r>
+      <w:proofErr w:type="spellEnd"/>
+      <w:r>
+        <w:t xml:space="preserve">” it will run the entire pipeline on the example data. </w:t>
       </w:r>
     </w:p>
     <w:p/>
     <w:p>
+      <w:r>
+        <w:t>This code was ge</w:t>
+      </w:r>
+      <w:r>
+        <w:t xml:space="preserve">nerated by Lauren in July 2018 as an update to Rohit’s </w:t>
+      </w:r>
+      <w:proofErr w:type="spellStart"/>
+      <w:r>
+        <w:t>colonycounting</w:t>
+      </w:r>
+      <w:proofErr w:type="spellEnd"/>
+      <w:r>
+        <w:t xml:space="preserve"> repo. </w:t>
+      </w:r>
+    </w:p>
+    <w:p/>
+    <w:p>
+      <w:pPr>
+        <w:rPr>
+          <w:b/>
+          <w:u w:val="single"/>
+        </w:rPr>
+      </w:pPr>
+      <w:r>
+        <w:rPr>
+          <w:b/>
+          <w:u w:val="single"/>
+        </w:rPr>
+        <w:t xml:space="preserve">Step 0: </w:t>
+      </w:r>
+      <w:r>
+        <w:rPr>
+          <w:b/>
+          <w:u w:val="single"/>
+        </w:rPr>
+        <w:t xml:space="preserve">Data Organization and Analyzing Multiple Folders at Once </w:t>
+      </w:r>
+    </w:p>
+    <w:p/>
+    <w:p>
       <w:pPr>
         <w:pStyle w:val="ListParagraph"/>
         <w:ind w:left="0"/>
       </w:pPr>
       <w:r>
-        <w:t xml:space="preserve">The first thing to know is that all of the code was written so that it could run on multiple folders. Each of the folders can contain raw images from more than one scan, but those images CANNOT be separated into subfolders.  </w:t>
-      </w:r>
-    </w:p>
-    <w:p/>
-    <w:p>
-      <w:pPr>
+        <w:t xml:space="preserve">The first thing to know is that </w:t>
+      </w:r>
+      <w:r>
+        <w:t>the</w:t>
+      </w:r>
+      <w:r>
+        <w:t xml:space="preserve"> code was written so that it could run on multiple folders</w:t>
+      </w:r>
+      <w:r>
+        <w:t xml:space="preserve"> or a single folder</w:t>
+      </w:r>
+      <w:r>
+        <w:t xml:space="preserve">. Each </w:t>
+      </w:r>
+      <w:r>
+        <w:t>folder</w:t>
+      </w:r>
+      <w:r>
+        <w:t xml:space="preserve"> can contain raw images from more than one scan</w:t>
+      </w:r>
+      <w:r>
+        <w:t>. The scans in a folder can have different sizes, channels, and alignments.</w:t>
+      </w:r>
+      <w:r>
+        <w:t xml:space="preserve"> </w:t>
+      </w:r>
+    </w:p>
+    <w:p>
+      <w:pPr>
+        <w:pStyle w:val="ListParagraph"/>
+        <w:ind w:left="0"/>
+      </w:pPr>
+    </w:p>
+    <w:p>
+      <w:pPr>
+        <w:pStyle w:val="ListParagraph"/>
+        <w:ind w:left="0"/>
+      </w:pPr>
+      <w:r>
+        <w:t xml:space="preserve">To analyze multiple folders at once, you must pass (to each of the three functions) a cell array of paths to the folders. </w:t>
+      </w:r>
+    </w:p>
+    <w:p>
+      <w:pPr>
+        <w:pStyle w:val="ListParagraph"/>
+        <w:ind w:left="0"/>
+      </w:pPr>
+    </w:p>
+    <w:p>
+      <w:pPr>
+        <w:pStyle w:val="ListParagraph"/>
+        <w:ind w:left="0"/>
+        <w:rPr>
+          <w:color w:val="FF0000"/>
+        </w:rPr>
+      </w:pPr>
+      <w:r>
+        <w:rPr>
+          <w:color w:val="FF0000"/>
+        </w:rPr>
+        <w:t>&gt;&gt; paths = {‘</w:t>
+      </w:r>
+      <w:r>
+        <w:rPr>
+          <w:color w:val="FF0000"/>
+        </w:rPr>
+        <w:t>**</w:t>
+      </w:r>
+      <w:proofErr w:type="spellStart"/>
+      <w:r>
+        <w:rPr>
+          <w:color w:val="FF0000"/>
+        </w:rPr>
+        <w:t>path_to_folder</w:t>
+      </w:r>
+      <w:proofErr w:type="spellEnd"/>
+      <w:r>
+        <w:rPr>
+          <w:color w:val="FF0000"/>
+        </w:rPr>
+        <w:t>**’</w:t>
+      </w:r>
+      <w:r>
+        <w:rPr>
+          <w:color w:val="FF0000"/>
+        </w:rPr>
+        <w:t>, ‘’};</w:t>
+      </w:r>
+    </w:p>
+    <w:p>
+      <w:pPr>
+        <w:pStyle w:val="ListParagraph"/>
+        <w:ind w:left="0"/>
+      </w:pPr>
+    </w:p>
+    <w:p>
+      <w:pPr>
+        <w:pStyle w:val="ListParagraph"/>
+        <w:ind w:left="0"/>
+      </w:pPr>
+      <w:r>
+        <w:t xml:space="preserve">Alternatively, if you do not provide any input to the functions, MATLAB will assume the current working directory is the folder you wish to analyze. </w:t>
+      </w:r>
+    </w:p>
+    <w:p>
+      <w:pPr>
+        <w:pStyle w:val="ListParagraph"/>
+      </w:pPr>
+    </w:p>
+    <w:p>
+      <w:pPr>
+        <w:pStyle w:val="ListParagraph"/>
+        <w:ind w:left="0"/>
         <w:rPr>
           <w:b/>
+          <w:u w:val="single"/>
         </w:rPr>
       </w:pPr>
       <w:r>
         <w:rPr>
           <w:b/>
-        </w:rPr>
-        <w:t>If you want to analyze multiple folders of scan(s):</w:t>
-      </w:r>
-    </w:p>
-    <w:p/>
+          <w:u w:val="single"/>
+        </w:rPr>
+        <w:t>Step 1: Stitch the Scans</w:t>
+      </w:r>
+    </w:p>
+    <w:p>
+      <w:pPr>
+        <w:pStyle w:val="ListParagraph"/>
+        <w:ind w:left="0"/>
+        <w:rPr>
+          <w:b/>
+          <w:u w:val="single"/>
+        </w:rPr>
+      </w:pPr>
+    </w:p>
     <w:p>
       <w:pPr>
         <w:pStyle w:val="ListParagraph"/>
         <w:numPr>
           <w:ilvl w:val="0"/>
-          <w:numId w:val="3"/>
+          <w:numId w:val="10"/>
         </w:numPr>
       </w:pPr>
       <w:r>
-        <w:t xml:space="preserve">Collect the folders with images you want to analyze. </w:t>
+        <w:t xml:space="preserve">Run the </w:t>
+      </w:r>
+      <w:r>
+        <w:t>“</w:t>
+      </w:r>
+      <w:proofErr w:type="spellStart"/>
+      <w:r>
+        <w:t>stitch_all_scans</w:t>
+      </w:r>
+      <w:proofErr w:type="spellEnd"/>
+      <w:r>
+        <w:t xml:space="preserve">” function. </w:t>
+      </w:r>
+    </w:p>
+    <w:p>
+      <w:pPr>
+        <w:pStyle w:val="ListParagraph"/>
+        <w:ind w:left="0"/>
+        <w:rPr>
+          <w:b/>
+          <w:u w:val="single"/>
+        </w:rPr>
+      </w:pPr>
+    </w:p>
+    <w:p>
+      <w:pPr>
+        <w:rPr>
+          <w:color w:val="FF0000"/>
+        </w:rPr>
+      </w:pPr>
+      <w:r>
+        <w:rPr>
+          <w:color w:val="FF0000"/>
+        </w:rPr>
+        <w:t>&gt;&gt; colonycounting_v</w:t>
+      </w:r>
+      <w:proofErr w:type="gramStart"/>
+      <w:r>
+        <w:rPr>
+          <w:color w:val="FF0000"/>
+        </w:rPr>
+        <w:t>2.stitch</w:t>
+      </w:r>
+      <w:proofErr w:type="gramEnd"/>
+      <w:r>
+        <w:rPr>
+          <w:color w:val="FF0000"/>
+        </w:rPr>
+        <w:t>_all_scans(paths);</w:t>
+      </w:r>
+    </w:p>
+    <w:p>
+      <w:pPr>
+        <w:rPr>
+          <w:color w:val="FF0000"/>
+        </w:rPr>
+      </w:pPr>
+      <w:r>
+        <w:rPr>
+          <w:color w:val="FF0000"/>
+        </w:rPr>
+        <w:t>OR</w:t>
+      </w:r>
+    </w:p>
+    <w:p>
+      <w:pPr>
+        <w:rPr>
+          <w:color w:val="FF0000"/>
+        </w:rPr>
+      </w:pPr>
+      <w:r>
+        <w:rPr>
+          <w:color w:val="FF0000"/>
+        </w:rPr>
+        <w:t>&gt;&gt; colonycounting_v</w:t>
+      </w:r>
+      <w:proofErr w:type="gramStart"/>
+      <w:r>
+        <w:rPr>
+          <w:color w:val="FF0000"/>
+        </w:rPr>
+        <w:t>2.stitch</w:t>
+      </w:r>
+      <w:proofErr w:type="gramEnd"/>
+      <w:r>
+        <w:rPr>
+          <w:color w:val="FF0000"/>
+        </w:rPr>
+        <w:t>_all_scans;</w:t>
+      </w:r>
+    </w:p>
+    <w:p/>
+    <w:p>
+      <w:pPr>
+        <w:pStyle w:val="ListParagraph"/>
+        <w:numPr>
+          <w:ilvl w:val="0"/>
+          <w:numId w:val="10"/>
+        </w:numPr>
+      </w:pPr>
+      <w:r>
+        <w:t xml:space="preserve">You will be prompted to </w:t>
+      </w:r>
+    </w:p>
+    <w:p>
+      <w:pPr>
+        <w:pStyle w:val="ListParagraph"/>
+        <w:numPr>
+          <w:ilvl w:val="0"/>
+          <w:numId w:val="10"/>
+        </w:numPr>
+      </w:pPr>
+      <w:r>
+        <w:t xml:space="preserve">You will be prompted to </w:t>
+      </w:r>
+    </w:p>
+    <w:p>
+      <w:pPr>
+        <w:pStyle w:val="ListParagraph"/>
+        <w:numPr>
+          <w:ilvl w:val="0"/>
+          <w:numId w:val="10"/>
+        </w:numPr>
+      </w:pPr>
+      <w:r>
+        <w:t xml:space="preserve">You will be prompted to </w:t>
+      </w:r>
+    </w:p>
+    <w:p>
+      <w:pPr>
+        <w:pStyle w:val="ListParagraph"/>
+        <w:ind w:left="0"/>
+        <w:rPr>
+          <w:b/>
+          <w:u w:val="single"/>
+        </w:rPr>
+      </w:pPr>
+    </w:p>
+    <w:p>
+      <w:pPr>
+        <w:pStyle w:val="ListParagraph"/>
+        <w:ind w:left="0"/>
+        <w:rPr>
+          <w:b/>
+          <w:u w:val="single"/>
+        </w:rPr>
+      </w:pPr>
+      <w:r>
+        <w:rPr>
+          <w:b/>
+          <w:u w:val="single"/>
+        </w:rPr>
+        <w:t>Step 2: Segment the Well and Colonies</w:t>
+      </w:r>
+    </w:p>
+    <w:p>
+      <w:pPr>
+        <w:pStyle w:val="ListParagraph"/>
+        <w:ind w:left="0"/>
+        <w:rPr>
+          <w:b/>
+          <w:u w:val="single"/>
+        </w:rPr>
+      </w:pPr>
+    </w:p>
+    <w:p>
+      <w:pPr>
+        <w:pStyle w:val="ListParagraph"/>
+        <w:numPr>
+          <w:ilvl w:val="0"/>
+          <w:numId w:val="9"/>
+        </w:numPr>
+        <w:rPr>
+          <w:b/>
+          <w:u w:val="single"/>
+        </w:rPr>
+      </w:pPr>
+      <w:r>
+        <w:t xml:space="preserve">Run the </w:t>
+      </w:r>
+      <w:r>
+        <w:t>“</w:t>
+      </w:r>
+      <w:proofErr w:type="spellStart"/>
+      <w:r>
+        <w:t>segment_all_scans</w:t>
+      </w:r>
+      <w:proofErr w:type="spellEnd"/>
+      <w:r>
+        <w:t>”</w:t>
+      </w:r>
+      <w:r>
+        <w:t xml:space="preserve"> function.</w:t>
+      </w:r>
+    </w:p>
+    <w:p>
+      <w:pPr>
+        <w:pStyle w:val="ListParagraph"/>
+        <w:ind w:left="0"/>
+        <w:rPr>
+          <w:b/>
+          <w:u w:val="single"/>
+        </w:rPr>
+      </w:pPr>
+    </w:p>
+    <w:p>
+      <w:pPr>
+        <w:rPr>
+          <w:color w:val="FF0000"/>
+        </w:rPr>
+      </w:pPr>
+      <w:r>
+        <w:rPr>
+          <w:color w:val="FF0000"/>
+        </w:rPr>
+        <w:t>&gt;&gt; colonycounting_v</w:t>
+      </w:r>
+      <w:proofErr w:type="gramStart"/>
+      <w:r>
+        <w:rPr>
+          <w:color w:val="FF0000"/>
+        </w:rPr>
+        <w:t>2.segment</w:t>
+      </w:r>
+      <w:proofErr w:type="gramEnd"/>
+      <w:r>
+        <w:rPr>
+          <w:color w:val="FF0000"/>
+        </w:rPr>
+        <w:t>_all_scans(paths);</w:t>
+      </w:r>
+    </w:p>
+    <w:p>
+      <w:pPr>
+        <w:rPr>
+          <w:color w:val="FF0000"/>
+        </w:rPr>
+      </w:pPr>
+      <w:r>
+        <w:rPr>
+          <w:color w:val="FF0000"/>
+        </w:rPr>
+        <w:t>OR</w:t>
+      </w:r>
+    </w:p>
+    <w:p>
+      <w:pPr>
+        <w:rPr>
+          <w:color w:val="FF0000"/>
+        </w:rPr>
+      </w:pPr>
+      <w:r>
+        <w:rPr>
+          <w:color w:val="FF0000"/>
+        </w:rPr>
+        <w:t>&gt;&gt; colonycounting_v</w:t>
+      </w:r>
+      <w:proofErr w:type="gramStart"/>
+      <w:r>
+        <w:rPr>
+          <w:color w:val="FF0000"/>
+        </w:rPr>
+        <w:t>2.segment</w:t>
+      </w:r>
+      <w:proofErr w:type="gramEnd"/>
+      <w:r>
+        <w:rPr>
+          <w:color w:val="FF0000"/>
+        </w:rPr>
+        <w:t>_all_scans;</w:t>
+      </w:r>
+    </w:p>
+    <w:p>
+      <w:pPr>
+        <w:pStyle w:val="ListParagraph"/>
+        <w:ind w:left="0"/>
+      </w:pPr>
+    </w:p>
+    <w:p>
+      <w:pPr>
+        <w:pStyle w:val="ListParagraph"/>
+        <w:numPr>
+          <w:ilvl w:val="0"/>
+          <w:numId w:val="9"/>
+        </w:numPr>
+      </w:pPr>
+      <w:r>
+        <w:t xml:space="preserve">A window will pop up with displaying the stitch of the first scan. </w:t>
+      </w:r>
+    </w:p>
+    <w:p>
+      <w:pPr>
+        <w:pStyle w:val="ListParagraph"/>
+        <w:numPr>
+          <w:ilvl w:val="0"/>
+          <w:numId w:val="9"/>
+        </w:numPr>
+      </w:pPr>
+      <w:r>
+        <w:t>Outline the well.</w:t>
       </w:r>
     </w:p>
     <w:p>
@@ -69,36 +517,79 @@
         <w:pStyle w:val="ListParagraph"/>
         <w:numPr>
           <w:ilvl w:val="1"/>
-          <w:numId w:val="3"/>
+          <w:numId w:val="9"/>
         </w:numPr>
       </w:pPr>
       <w:r>
-        <w:t xml:space="preserve">Create a cell array where each entry is the complete path to the folder. </w:t>
-      </w:r>
-    </w:p>
-    <w:p>
-      <w:pPr>
-        <w:pStyle w:val="ListParagraph"/>
-      </w:pPr>
+        <w:t xml:space="preserve">To add a </w:t>
+      </w:r>
+      <w:proofErr w:type="gramStart"/>
+      <w:r>
+        <w:t>segmentation</w:t>
+      </w:r>
+      <w:proofErr w:type="gramEnd"/>
+      <w:r>
+        <w:t xml:space="preserve"> click “Add” </w:t>
+      </w:r>
+      <w:r>
+        <w:t xml:space="preserve">and draw the shape on the image. When you are done, double-click within that shape to save the shape. To add another segmentation, click “Add” again. </w:t>
+      </w:r>
+    </w:p>
+    <w:p>
+      <w:pPr>
+        <w:pStyle w:val="ListParagraph"/>
+        <w:numPr>
+          <w:ilvl w:val="1"/>
+          <w:numId w:val="9"/>
+        </w:numPr>
+      </w:pPr>
+      <w:r>
+        <w:lastRenderedPageBreak/>
+        <w:t xml:space="preserve">To delete a </w:t>
+      </w:r>
+      <w:proofErr w:type="gramStart"/>
+      <w:r>
+        <w:t>segmentation</w:t>
+      </w:r>
+      <w:proofErr w:type="gramEnd"/>
+      <w:r>
+        <w:t xml:space="preserve"> click “Delete” and click within the shape you want to remove. To add another segmentation, click “Delete” again. </w:t>
+      </w:r>
+    </w:p>
+    <w:p>
+      <w:pPr>
+        <w:pStyle w:val="ListParagraph"/>
+        <w:numPr>
+          <w:ilvl w:val="1"/>
+          <w:numId w:val="9"/>
+        </w:numPr>
+      </w:pPr>
+      <w:r>
+        <w:t>Click “Done</w:t>
+      </w:r>
+      <w:r>
+        <w:t>”</w:t>
+      </w:r>
+      <w:r>
+        <w:t xml:space="preserve"> to </w:t>
+      </w:r>
+      <w:r>
+        <w:t>when you are finished</w:t>
+      </w:r>
+      <w:r>
+        <w:t xml:space="preserve">. </w:t>
+      </w:r>
     </w:p>
     <w:p>
       <w:pPr>
         <w:pStyle w:val="ListParagraph"/>
         <w:numPr>
           <w:ilvl w:val="0"/>
-          <w:numId w:val="3"/>
+          <w:numId w:val="9"/>
         </w:numPr>
       </w:pPr>
-      <w:commentRangeStart w:id="1"/>
-      <w:r>
-        <w:t xml:space="preserve">Stitch the scans. </w:t>
-      </w:r>
-      <w:commentRangeEnd w:id="1"/>
-      <w:r>
-        <w:rPr>
-          <w:rStyle w:val="CommentReference"/>
-        </w:rPr>
-        <w:commentReference w:id="1"/>
+      <w:r>
+        <w:t xml:space="preserve">Outline the colonies. </w:t>
       </w:r>
     </w:p>
     <w:p>
@@ -106,72 +597,11 @@
         <w:pStyle w:val="ListParagraph"/>
         <w:numPr>
           <w:ilvl w:val="1"/>
-          <w:numId w:val="3"/>
+          <w:numId w:val="9"/>
         </w:numPr>
       </w:pPr>
       <w:r>
-        <w:t>Run “colonycounting_v</w:t>
-      </w:r>
-      <w:proofErr w:type="gramStart"/>
-      <w:r>
-        <w:t>2.stitch</w:t>
-      </w:r>
-      <w:proofErr w:type="gramEnd"/>
-      <w:r>
-        <w:t xml:space="preserve">_all_scans”. </w:t>
-      </w:r>
-    </w:p>
-    <w:p>
-      <w:pPr>
-        <w:pStyle w:val="ListParagraph"/>
-        <w:numPr>
-          <w:ilvl w:val="1"/>
-          <w:numId w:val="3"/>
-        </w:numPr>
-      </w:pPr>
-      <w:r>
-        <w:t xml:space="preserve">You will be prompted to enter the number of </w:t>
-      </w:r>
-      <w:r>
-        <w:t xml:space="preserve">rows and columns making up each scan. </w:t>
-      </w:r>
-    </w:p>
-    <w:p>
-      <w:pPr>
-        <w:pStyle w:val="ListParagraph"/>
-        <w:numPr>
-          <w:ilvl w:val="1"/>
-          <w:numId w:val="3"/>
-        </w:numPr>
-      </w:pPr>
-      <w:r>
-        <w:t>You will be prompted to align the images for each scan.</w:t>
-      </w:r>
-    </w:p>
-    <w:p>
-      <w:pPr>
-        <w:pStyle w:val="ListParagraph"/>
-        <w:numPr>
-          <w:ilvl w:val="1"/>
-          <w:numId w:val="3"/>
-        </w:numPr>
-      </w:pPr>
-      <w:r>
-        <w:t>The script will stitch each scan</w:t>
-      </w:r>
-      <w:r>
-        <w:t xml:space="preserve"> (this will take some time)</w:t>
-      </w:r>
-      <w:r>
-        <w:t xml:space="preserve">. </w:t>
-      </w:r>
-    </w:p>
-    <w:p>
-      <w:pPr>
-        <w:pStyle w:val="ListParagraph"/>
-      </w:pPr>
-      <w:r>
-        <w:t xml:space="preserve"> </w:t>
+        <w:t>Repeat 3a – 3c.</w:t>
       </w:r>
     </w:p>
     <w:p>
@@ -179,52 +609,95 @@
         <w:pStyle w:val="ListParagraph"/>
         <w:numPr>
           <w:ilvl w:val="0"/>
-          <w:numId w:val="3"/>
+          <w:numId w:val="9"/>
         </w:numPr>
       </w:pPr>
       <w:r>
-        <w:t>Segment the colonies.</w:t>
-      </w:r>
-    </w:p>
-    <w:p>
-      <w:pPr>
-        <w:pStyle w:val="ListParagraph"/>
-      </w:pPr>
+        <w:t>Repeat steps 2 – 4 for the remaining scans.</w:t>
+      </w:r>
     </w:p>
     <w:p>
       <w:pPr>
         <w:pStyle w:val="ListParagraph"/>
         <w:numPr>
           <w:ilvl w:val="0"/>
-          <w:numId w:val="3"/>
+          <w:numId w:val="9"/>
         </w:numPr>
       </w:pPr>
-      <w:r>
-        <w:t xml:space="preserve">Count the cells. </w:t>
-      </w:r>
-    </w:p>
-    <w:p>
-      <w:pPr>
-        <w:rPr>
-          <w:b/>
-        </w:rPr>
-      </w:pPr>
-    </w:p>
-    <w:p>
-      <w:pPr>
-        <w:rPr>
-          <w:b/>
-        </w:rPr>
-      </w:pPr>
-      <w:r>
-        <w:rPr>
-          <w:b/>
-        </w:rPr>
-        <w:t>If you want to analyze a single folder of scan(s):</w:t>
-      </w:r>
-    </w:p>
-    <w:p>
-      <w:pPr>
+    </w:p>
+    <w:p/>
+    <w:p>
+      <w:pPr>
+        <w:pStyle w:val="ListParagraph"/>
+        <w:ind w:left="0"/>
+      </w:pPr>
+      <w:r>
+        <w:t>NOTE</w:t>
+      </w:r>
+      <w:r>
+        <w:t>S</w:t>
+      </w:r>
+      <w:r>
+        <w:t xml:space="preserve">: </w:t>
+      </w:r>
+    </w:p>
+    <w:p>
+      <w:pPr>
+        <w:pStyle w:val="ListParagraph"/>
+        <w:numPr>
+          <w:ilvl w:val="0"/>
+          <w:numId w:val="11"/>
+        </w:numPr>
+      </w:pPr>
+      <w:r>
+        <w:t xml:space="preserve">If there is only one channel in the scan, that channel will be used. If there is more than one channel, the code uses the </w:t>
+      </w:r>
+      <w:proofErr w:type="spellStart"/>
+      <w:r>
+        <w:t>dapi</w:t>
+      </w:r>
+      <w:proofErr w:type="spellEnd"/>
+      <w:r>
+        <w:t xml:space="preserve"> channel. </w:t>
+      </w:r>
+    </w:p>
+    <w:p>
+      <w:pPr>
+        <w:pStyle w:val="ListParagraph"/>
+        <w:numPr>
+          <w:ilvl w:val="0"/>
+          <w:numId w:val="11"/>
+        </w:numPr>
+      </w:pPr>
+      <w:r>
+        <w:t>The</w:t>
+      </w:r>
+      <w:r>
+        <w:t xml:space="preserve"> code </w:t>
+      </w:r>
+      <w:r>
+        <w:t>should allow</w:t>
+      </w:r>
+      <w:r>
+        <w:t xml:space="preserve"> you </w:t>
+      </w:r>
+      <w:r>
+        <w:t>to</w:t>
+      </w:r>
+      <w:r>
+        <w:t xml:space="preserve"> be able to re-run the analysis without re-doing the work. For example, imagine that the first time you segmented the colonies you accidentally included an extra colony in just 1 of the scans. If you re-run that step, the colonies you originally segmented will be displayed and you can edit them </w:t>
+      </w:r>
+      <w:r>
+        <w:t xml:space="preserve">only </w:t>
+      </w:r>
+      <w:r>
+        <w:t xml:space="preserve">as needed.   </w:t>
+      </w:r>
+    </w:p>
+    <w:p>
+      <w:pPr>
+        <w:pStyle w:val="ListParagraph"/>
+        <w:ind w:left="0"/>
         <w:rPr>
           <w:b/>
           <w:u w:val="single"/>
@@ -234,100 +707,274 @@
     <w:p>
       <w:pPr>
         <w:pStyle w:val="ListParagraph"/>
-        <w:numPr>
-          <w:ilvl w:val="0"/>
-          <w:numId w:val="6"/>
-        </w:numPr>
-      </w:pPr>
-      <w:r>
-        <w:t xml:space="preserve">Collect the folders with images you want to analyze. </w:t>
-      </w:r>
-    </w:p>
-    <w:p>
-      <w:pPr>
-        <w:pStyle w:val="ListParagraph"/>
-        <w:numPr>
-          <w:ilvl w:val="1"/>
-          <w:numId w:val="6"/>
-        </w:numPr>
-      </w:pPr>
-      <w:r>
-        <w:t xml:space="preserve">Create a cell array where the only entry is the complete path to the folder. </w:t>
-      </w:r>
-    </w:p>
-    <w:p>
-      <w:pPr>
-        <w:pStyle w:val="ListParagraph"/>
-        <w:numPr>
-          <w:ilvl w:val="1"/>
-          <w:numId w:val="6"/>
-        </w:numPr>
-      </w:pPr>
-      <w:r>
-        <w:t xml:space="preserve">Or, change MATLAB’s working directory to the folder. </w:t>
-      </w:r>
-    </w:p>
-    <w:p>
-      <w:pPr>
-        <w:pStyle w:val="ListParagraph"/>
-      </w:pPr>
-    </w:p>
-    <w:p>
-      <w:pPr>
-        <w:pStyle w:val="ListParagraph"/>
-        <w:numPr>
-          <w:ilvl w:val="0"/>
-          <w:numId w:val="6"/>
-        </w:numPr>
-      </w:pPr>
-      <w:r>
-        <w:t xml:space="preserve">Stitch the scans. </w:t>
-      </w:r>
-    </w:p>
-    <w:p>
-      <w:pPr>
-        <w:pStyle w:val="ListParagraph"/>
-      </w:pPr>
-      <w:r>
-        <w:t xml:space="preserve"> </w:t>
-      </w:r>
-    </w:p>
-    <w:p>
-      <w:pPr>
-        <w:pStyle w:val="ListParagraph"/>
-        <w:numPr>
-          <w:ilvl w:val="0"/>
-          <w:numId w:val="6"/>
-        </w:numPr>
-      </w:pPr>
-      <w:r>
-        <w:t>Segment the colonies.</w:t>
-      </w:r>
-    </w:p>
-    <w:p>
-      <w:pPr>
-        <w:pStyle w:val="ListParagraph"/>
-      </w:pPr>
-    </w:p>
-    <w:p>
-      <w:pPr>
-        <w:pStyle w:val="ListParagraph"/>
-        <w:numPr>
-          <w:ilvl w:val="0"/>
-          <w:numId w:val="6"/>
-        </w:numPr>
-      </w:pPr>
-      <w:r>
-        <w:t xml:space="preserve">Count the cells. </w:t>
-      </w:r>
-    </w:p>
-    <w:p>
-      <w:pPr>
+        <w:ind w:left="0"/>
         <w:rPr>
           <w:b/>
           <w:u w:val="single"/>
         </w:rPr>
       </w:pPr>
+      <w:r>
+        <w:rPr>
+          <w:b/>
+          <w:u w:val="single"/>
+        </w:rPr>
+        <w:t>Step 3: Count the Cells</w:t>
+      </w:r>
+    </w:p>
+    <w:p>
+      <w:pPr>
+        <w:pStyle w:val="ListParagraph"/>
+      </w:pPr>
+    </w:p>
+    <w:p>
+      <w:pPr>
+        <w:rPr>
+          <w:color w:val="FF0000"/>
+        </w:rPr>
+      </w:pPr>
+      <w:r>
+        <w:rPr>
+          <w:color w:val="FF0000"/>
+        </w:rPr>
+        <w:t>&gt;&gt; colonycounting_v</w:t>
+      </w:r>
+      <w:proofErr w:type="gramStart"/>
+      <w:r>
+        <w:rPr>
+          <w:color w:val="FF0000"/>
+        </w:rPr>
+        <w:t>2.count</w:t>
+      </w:r>
+      <w:proofErr w:type="gramEnd"/>
+      <w:r>
+        <w:rPr>
+          <w:color w:val="FF0000"/>
+        </w:rPr>
+        <w:t>_cells_all_scans(paths);</w:t>
+      </w:r>
+    </w:p>
+    <w:p>
+      <w:pPr>
+        <w:rPr>
+          <w:color w:val="FF0000"/>
+        </w:rPr>
+      </w:pPr>
+      <w:r>
+        <w:rPr>
+          <w:color w:val="FF0000"/>
+        </w:rPr>
+        <w:t>OR</w:t>
+      </w:r>
+    </w:p>
+    <w:p>
+      <w:pPr>
+        <w:rPr>
+          <w:color w:val="FF0000"/>
+        </w:rPr>
+      </w:pPr>
+      <w:r>
+        <w:rPr>
+          <w:color w:val="FF0000"/>
+        </w:rPr>
+        <w:t xml:space="preserve">&gt;&gt; colonycounting_v2. </w:t>
+      </w:r>
+      <w:proofErr w:type="spellStart"/>
+      <w:r>
+        <w:rPr>
+          <w:color w:val="FF0000"/>
+        </w:rPr>
+        <w:t>count_cells_all_scans</w:t>
+      </w:r>
+      <w:proofErr w:type="spellEnd"/>
+      <w:r>
+        <w:rPr>
+          <w:color w:val="FF0000"/>
+        </w:rPr>
+        <w:t>;</w:t>
+      </w:r>
+    </w:p>
+    <w:p>
+      <w:pPr>
+        <w:pStyle w:val="ListParagraph"/>
+      </w:pPr>
+    </w:p>
+    <w:p>
+      <w:pPr>
+        <w:rPr>
+          <w:color w:val="FF0000"/>
+        </w:rPr>
+      </w:pPr>
+      <w:r>
+        <w:rPr>
+          <w:color w:val="FF0000"/>
+        </w:rPr>
+        <w:t xml:space="preserve">DOES IT WORK FOR MULTIPLE MAGNIFICATIONS?? </w:t>
+      </w:r>
+    </w:p>
+    <w:p>
+      <w:pPr>
+        <w:rPr>
+          <w:color w:val="FF0000"/>
+        </w:rPr>
+      </w:pPr>
+      <w:r>
+        <w:rPr>
+          <w:color w:val="FF0000"/>
+        </w:rPr>
+        <w:t>SAVE SCALE FACTOR</w:t>
+      </w:r>
+      <w:bookmarkStart w:id="0" w:name="_GoBack"/>
+      <w:bookmarkEnd w:id="0"/>
+    </w:p>
+    <w:p>
+      <w:pPr>
+        <w:rPr>
+          <w:color w:val="FF0000"/>
+        </w:rPr>
+      </w:pPr>
+    </w:p>
+    <w:p>
+      <w:pPr>
+        <w:rPr>
+          <w:b/>
+          <w:color w:val="000000" w:themeColor="text1"/>
+          <w:u w:val="single"/>
+        </w:rPr>
+      </w:pPr>
+      <w:r>
+        <w:rPr>
+          <w:b/>
+          <w:color w:val="000000" w:themeColor="text1"/>
+          <w:u w:val="single"/>
+        </w:rPr>
+        <w:t>How Does the Stitching Work?</w:t>
+      </w:r>
+    </w:p>
+    <w:p>
+      <w:pPr>
+        <w:rPr>
+          <w:b/>
+          <w:color w:val="000000" w:themeColor="text1"/>
+          <w:u w:val="single"/>
+        </w:rPr>
+      </w:pPr>
+    </w:p>
+    <w:p>
+      <w:pPr>
+        <w:rPr>
+          <w:color w:val="000000" w:themeColor="text1"/>
+        </w:rPr>
+      </w:pPr>
+      <w:r>
+        <w:rPr>
+          <w:color w:val="000000" w:themeColor="text1"/>
+        </w:rPr>
+        <w:t xml:space="preserve">The code to generate the stitched images is a little nuanced. </w:t>
+      </w:r>
+      <w:r>
+        <w:rPr>
+          <w:color w:val="000000" w:themeColor="text1"/>
+        </w:rPr>
+        <w:t xml:space="preserve">Hopefully, this description of how it works will save someone the headache in the future. </w:t>
+      </w:r>
+    </w:p>
+    <w:p>
+      <w:pPr>
+        <w:rPr>
+          <w:color w:val="000000" w:themeColor="text1"/>
+        </w:rPr>
+      </w:pPr>
+    </w:p>
+    <w:p>
+      <w:pPr>
+        <w:rPr>
+          <w:color w:val="000000" w:themeColor="text1"/>
+        </w:rPr>
+      </w:pPr>
+      <w:r>
+        <w:rPr>
+          <w:color w:val="000000" w:themeColor="text1"/>
+        </w:rPr>
+        <w:t xml:space="preserve">If we look at the stitched scan made by </w:t>
+      </w:r>
+      <w:proofErr w:type="spellStart"/>
+      <w:r>
+        <w:rPr>
+          <w:color w:val="000000" w:themeColor="text1"/>
+        </w:rPr>
+        <w:t>Metamorph</w:t>
+      </w:r>
+      <w:proofErr w:type="spellEnd"/>
+      <w:r>
+        <w:rPr>
+          <w:color w:val="000000" w:themeColor="text1"/>
+        </w:rPr>
+        <w:t xml:space="preserve">, we can see that there is overlap between the </w:t>
+      </w:r>
+      <w:r>
+        <w:rPr>
+          <w:color w:val="000000" w:themeColor="text1"/>
+        </w:rPr>
+        <w:t xml:space="preserve">columns and the rows. </w:t>
+      </w:r>
+      <w:r>
+        <w:rPr>
+          <w:color w:val="000000" w:themeColor="text1"/>
+        </w:rPr>
+        <w:t>Further, both overlaps have both an x and</w:t>
+      </w:r>
+      <w:r>
+        <w:rPr>
+          <w:color w:val="000000" w:themeColor="text1"/>
+        </w:rPr>
+        <w:t xml:space="preserve"> a</w:t>
+      </w:r>
+      <w:r>
+        <w:rPr>
+          <w:color w:val="000000" w:themeColor="text1"/>
+        </w:rPr>
+        <w:t xml:space="preserve"> y component to them. </w:t>
+      </w:r>
+      <w:r>
+        <w:rPr>
+          <w:color w:val="000000" w:themeColor="text1"/>
+        </w:rPr>
+        <w:t>It is hard to see the y component of the column overlap and the x component of the row overlap in these images, but they do exist (and treating them as non-zero makes the stitched image better).</w:t>
+      </w:r>
+    </w:p>
+    <w:p>
+      <w:pPr>
+        <w:rPr>
+          <w:color w:val="000000" w:themeColor="text1"/>
+        </w:rPr>
+      </w:pPr>
+    </w:p>
+    <w:p>
+      <w:pPr>
+        <w:rPr>
+          <w:color w:val="000000" w:themeColor="text1"/>
+        </w:rPr>
+      </w:pPr>
+    </w:p>
+    <w:p>
+      <w:pPr>
+        <w:rPr>
+          <w:color w:val="000000" w:themeColor="text1"/>
+        </w:rPr>
+      </w:pPr>
+    </w:p>
+    <w:p>
+      <w:pPr>
+        <w:rPr>
+          <w:color w:val="000000" w:themeColor="text1"/>
+        </w:rPr>
+      </w:pPr>
+      <w:r>
+        <w:rPr>
+          <w:color w:val="000000" w:themeColor="text1"/>
+        </w:rPr>
+        <w:t>We need to figure out how much to shift each column (in x and y) and each row (in x and y). In order to properly arrange the images each pixel will need to be shifted once for the column row and once for the row shift. Each of those shifts will involve an x and y component.</w:t>
+      </w:r>
     </w:p>
     <w:sectPr>
       <w:pgSz w:w="12240" w:h="15840"/>
@@ -339,59 +986,6 @@
 </w:document>
 </file>
 
-<file path=word/comments.xml><?xml version="1.0" encoding="utf-8"?>
-<w:comments xmlns:wpc="http://schemas.microsoft.com/office/word/2010/wordprocessingCanvas" xmlns:cx="http://schemas.microsoft.com/office/drawing/2014/chartex" xmlns:cx1="http://schemas.microsoft.com/office/drawing/2015/9/8/chartex" xmlns:cx2="http://schemas.microsoft.com/office/drawing/2015/10/21/chartex" xmlns:cx3="http://schemas.microsoft.com/office/drawing/2016/5/9/chartex" xmlns:cx4="http://schemas.microsoft.com/office/drawing/2016/5/10/chartex" xmlns:cx5="http://schemas.microsoft.com/office/drawing/2016/5/11/chartex" xmlns:cx6="http://schemas.microsoft.com/office/drawing/2016/5/12/chartex" xmlns:cx7="http://schemas.microsoft.com/office/drawing/2016/5/13/chartex" xmlns:cx8="http://schemas.microsoft.com/office/drawing/2016/5/14/chartex" xmlns:mc="http://schemas.openxmlformats.org/markup-compatibility/2006" xmlns:aink="http://schemas.microsoft.com/office/drawing/2016/ink" xmlns:am3d="http://schemas.microsoft.com/office/drawing/2017/model3d" xmlns:o="urn:schemas-microsoft-com:office:office" xmlns:r="http://schemas.openxmlformats.org/officeDocument/2006/relationships" xmlns:m="http://schemas.openxmlformats.org/officeDocument/2006/math" xmlns:v="urn:schemas-microsoft-com:vml" xmlns:wp14="http://schemas.microsoft.com/office/word/2010/wordprocessingDrawing" xmlns:wp="http://schemas.openxmlformats.org/drawingml/2006/wordprocessingDrawing" xmlns:w10="urn:schemas-microsoft-com:office:word" xmlns:w="http://schemas.openxmlformats.org/wordprocessingml/2006/main" xmlns:w14="http://schemas.microsoft.com/office/word/2010/wordml" xmlns:w15="http://schemas.microsoft.com/office/word/2012/wordml" xmlns:w16cid="http://schemas.microsoft.com/office/word/2016/wordml/cid" xmlns:w16se="http://schemas.microsoft.com/office/word/2015/wordml/symex" xmlns:wpg="http://schemas.microsoft.com/office/word/2010/wordprocessingGroup" xmlns:wpi="http://schemas.microsoft.com/office/word/2010/wordprocessingInk" xmlns:wne="http://schemas.microsoft.com/office/word/2006/wordml" xmlns:wps="http://schemas.microsoft.com/office/word/2010/wordprocessingShape" mc:Ignorable="w14 w15 w16se w16cid wp14">
-  <w:comment w:id="0" w:author="Microsoft Office User" w:date="2018-07-11T13:39:00Z" w:initials="MOU">
-    <w:p>
-      <w:pPr>
-        <w:pStyle w:val="CommentText"/>
-      </w:pPr>
-      <w:r>
-        <w:rPr>
-          <w:rStyle w:val="CommentReference"/>
-        </w:rPr>
-        <w:annotationRef/>
-      </w:r>
-      <w:r>
-        <w:t>Put somewhere… ideally repo.</w:t>
-      </w:r>
-    </w:p>
-  </w:comment>
-  <w:comment w:id="1" w:author="Microsoft Office User" w:date="2018-07-11T15:26:00Z" w:initials="MOU">
-    <w:p>
-      <w:pPr>
-        <w:pStyle w:val="CommentText"/>
-      </w:pPr>
-      <w:r>
-        <w:rPr>
-          <w:rStyle w:val="CommentReference"/>
-        </w:rPr>
-        <w:annotationRef/>
-      </w:r>
-      <w:r>
-        <w:t xml:space="preserve">Currently, this function is not written to be re-run (and read last run’s values). </w:t>
-      </w:r>
-      <w:bookmarkStart w:id="2" w:name="_GoBack"/>
-      <w:bookmarkEnd w:id="2"/>
-    </w:p>
-  </w:comment>
-</w:comments>
-</file>
-
-<file path=word/commentsExtended.xml><?xml version="1.0" encoding="utf-8"?>
-<w15:commentsEx xmlns:wpc="http://schemas.microsoft.com/office/word/2010/wordprocessingCanvas" xmlns:cx="http://schemas.microsoft.com/office/drawing/2014/chartex" xmlns:cx1="http://schemas.microsoft.com/office/drawing/2015/9/8/chartex" xmlns:cx2="http://schemas.microsoft.com/office/drawing/2015/10/21/chartex" xmlns:cx3="http://schemas.microsoft.com/office/drawing/2016/5/9/chartex" xmlns:cx4="http://schemas.microsoft.com/office/drawing/2016/5/10/chartex" xmlns:cx5="http://schemas.microsoft.com/office/drawing/2016/5/11/chartex" xmlns:cx6="http://schemas.microsoft.com/office/drawing/2016/5/12/chartex" xmlns:cx7="http://schemas.microsoft.com/office/drawing/2016/5/13/chartex" xmlns:cx8="http://schemas.microsoft.com/office/drawing/2016/5/14/chartex" xmlns:mc="http://schemas.openxmlformats.org/markup-compatibility/2006" xmlns:aink="http://schemas.microsoft.com/office/drawing/2016/ink" xmlns:am3d="http://schemas.microsoft.com/office/drawing/2017/model3d" xmlns:o="urn:schemas-microsoft-com:office:office" xmlns:r="http://schemas.openxmlformats.org/officeDocument/2006/relationships" xmlns:m="http://schemas.openxmlformats.org/officeDocument/2006/math" xmlns:v="urn:schemas-microsoft-com:vml" xmlns:wp14="http://schemas.microsoft.com/office/word/2010/wordprocessingDrawing" xmlns:wp="http://schemas.openxmlformats.org/drawingml/2006/wordprocessingDrawing" xmlns:w10="urn:schemas-microsoft-com:office:word" xmlns:w="http://schemas.openxmlformats.org/wordprocessingml/2006/main" xmlns:w14="http://schemas.microsoft.com/office/word/2010/wordml" xmlns:w15="http://schemas.microsoft.com/office/word/2012/wordml" xmlns:w16cid="http://schemas.microsoft.com/office/word/2016/wordml/cid" xmlns:w16se="http://schemas.microsoft.com/office/word/2015/wordml/symex" xmlns:wpg="http://schemas.microsoft.com/office/word/2010/wordprocessingGroup" xmlns:wpi="http://schemas.microsoft.com/office/word/2010/wordprocessingInk" xmlns:wne="http://schemas.microsoft.com/office/word/2006/wordml" xmlns:wps="http://schemas.microsoft.com/office/word/2010/wordprocessingShape" mc:Ignorable="w14 w15 w16se w16cid wp14">
-  <w15:commentEx w15:paraId="230F33F8" w15:done="0"/>
-  <w15:commentEx w15:paraId="3DB9E2BC" w15:done="0"/>
-</w15:commentsEx>
-</file>
-
-<file path=word/commentsIds.xml><?xml version="1.0" encoding="utf-8"?>
-<w16cid:commentsIds xmlns:wpc="http://schemas.microsoft.com/office/word/2010/wordprocessingCanvas" xmlns:cx="http://schemas.microsoft.com/office/drawing/2014/chartex" xmlns:cx1="http://schemas.microsoft.com/office/drawing/2015/9/8/chartex" xmlns:cx2="http://schemas.microsoft.com/office/drawing/2015/10/21/chartex" xmlns:cx3="http://schemas.microsoft.com/office/drawing/2016/5/9/chartex" xmlns:cx4="http://schemas.microsoft.com/office/drawing/2016/5/10/chartex" xmlns:cx5="http://schemas.microsoft.com/office/drawing/2016/5/11/chartex" xmlns:cx6="http://schemas.microsoft.com/office/drawing/2016/5/12/chartex" xmlns:cx7="http://schemas.microsoft.com/office/drawing/2016/5/13/chartex" xmlns:cx8="http://schemas.microsoft.com/office/drawing/2016/5/14/chartex" xmlns:mc="http://schemas.openxmlformats.org/markup-compatibility/2006" xmlns:aink="http://schemas.microsoft.com/office/drawing/2016/ink" xmlns:am3d="http://schemas.microsoft.com/office/drawing/2017/model3d" xmlns:o="urn:schemas-microsoft-com:office:office" xmlns:r="http://schemas.openxmlformats.org/officeDocument/2006/relationships" xmlns:m="http://schemas.openxmlformats.org/officeDocument/2006/math" xmlns:v="urn:schemas-microsoft-com:vml" xmlns:wp14="http://schemas.microsoft.com/office/word/2010/wordprocessingDrawing" xmlns:wp="http://schemas.openxmlformats.org/drawingml/2006/wordprocessingDrawing" xmlns:w10="urn:schemas-microsoft-com:office:word" xmlns:w="http://schemas.openxmlformats.org/wordprocessingml/2006/main" xmlns:w14="http://schemas.microsoft.com/office/word/2010/wordml" xmlns:w15="http://schemas.microsoft.com/office/word/2012/wordml" xmlns:w16cid="http://schemas.microsoft.com/office/word/2016/wordml/cid" xmlns:w16se="http://schemas.microsoft.com/office/word/2015/wordml/symex" xmlns:wpg="http://schemas.microsoft.com/office/word/2010/wordprocessingGroup" xmlns:wpi="http://schemas.microsoft.com/office/word/2010/wordprocessingInk" xmlns:wne="http://schemas.microsoft.com/office/word/2006/wordml" xmlns:wps="http://schemas.microsoft.com/office/word/2010/wordprocessingShape" mc:Ignorable="w14 w15 w16se w16cid wp14">
-  <w16cid:commentId w16cid:paraId="230F33F8" w16cid:durableId="1EF08711"/>
-  <w16cid:commentId w16cid:paraId="3DB9E2BC" w16cid:durableId="1EF0A03B"/>
-</w16cid:commentsIds>
-</file>
-
 <file path=word/numbering.xml><?xml version="1.0" encoding="utf-8"?>
 <w:numbering xmlns:wpc="http://schemas.microsoft.com/office/word/2010/wordprocessingCanvas" xmlns:cx="http://schemas.microsoft.com/office/drawing/2014/chartex" xmlns:cx1="http://schemas.microsoft.com/office/drawing/2015/9/8/chartex" xmlns:cx2="http://schemas.microsoft.com/office/drawing/2015/10/21/chartex" xmlns:cx3="http://schemas.microsoft.com/office/drawing/2016/5/9/chartex" xmlns:cx4="http://schemas.microsoft.com/office/drawing/2016/5/10/chartex" xmlns:cx5="http://schemas.microsoft.com/office/drawing/2016/5/11/chartex" xmlns:cx6="http://schemas.microsoft.com/office/drawing/2016/5/12/chartex" xmlns:cx7="http://schemas.microsoft.com/office/drawing/2016/5/13/chartex" xmlns:cx8="http://schemas.microsoft.com/office/drawing/2016/5/14/chartex" xmlns:mc="http://schemas.openxmlformats.org/markup-compatibility/2006" xmlns:aink="http://schemas.microsoft.com/office/drawing/2016/ink" xmlns:am3d="http://schemas.microsoft.com/office/drawing/2017/model3d" xmlns:o="urn:schemas-microsoft-com:office:office" xmlns:r="http://schemas.openxmlformats.org/officeDocument/2006/relationships" xmlns:m="http://schemas.openxmlformats.org/officeDocument/2006/math" xmlns:v="urn:schemas-microsoft-com:vml" xmlns:wp14="http://schemas.microsoft.com/office/word/2010/wordprocessingDrawing" xmlns:wp="http://schemas.openxmlformats.org/drawingml/2006/wordprocessingDrawing" xmlns:w10="urn:schemas-microsoft-com:office:word" xmlns:w="http://schemas.openxmlformats.org/wordprocessingml/2006/main" xmlns:w14="http://schemas.microsoft.com/office/word/2010/wordml" xmlns:w15="http://schemas.microsoft.com/office/word/2012/wordml" xmlns:w16cid="http://schemas.microsoft.com/office/word/2016/wordml/cid" xmlns:w16se="http://schemas.microsoft.com/office/word/2015/wordml/symex" xmlns:wpg="http://schemas.microsoft.com/office/word/2010/wordprocessingGroup" xmlns:wpi="http://schemas.microsoft.com/office/word/2010/wordprocessingInk" xmlns:wne="http://schemas.microsoft.com/office/word/2006/wordml" xmlns:wps="http://schemas.microsoft.com/office/word/2010/wordprocessingShape" mc:Ignorable="w14 w15 w16se w16cid wp14">
   <w:abstractNum w:abstractNumId="0" w15:restartNumberingAfterBreak="0">
@@ -487,6 +1081,95 @@
     </w:lvl>
   </w:abstractNum>
   <w:abstractNum w:abstractNumId="1" w15:restartNumberingAfterBreak="0">
+    <w:nsid w:val="0B2B28CF"/>
+    <w:multiLevelType w:val="hybridMultilevel"/>
+    <w:tmpl w:val="5C28DA96"/>
+    <w:lvl w:ilvl="0" w:tplc="0409000F">
+      <w:start w:val="1"/>
+      <w:numFmt w:val="decimal"/>
+      <w:lvlText w:val="%1."/>
+      <w:lvlJc w:val="left"/>
+      <w:pPr>
+        <w:ind w:left="720" w:hanging="360"/>
+      </w:pPr>
+      <w:rPr>
+        <w:rFonts w:hint="default"/>
+      </w:rPr>
+    </w:lvl>
+    <w:lvl w:ilvl="1" w:tplc="04090019" w:tentative="1">
+      <w:start w:val="1"/>
+      <w:numFmt w:val="lowerLetter"/>
+      <w:lvlText w:val="%2."/>
+      <w:lvlJc w:val="left"/>
+      <w:pPr>
+        <w:ind w:left="1440" w:hanging="360"/>
+      </w:pPr>
+    </w:lvl>
+    <w:lvl w:ilvl="2" w:tplc="0409001B" w:tentative="1">
+      <w:start w:val="1"/>
+      <w:numFmt w:val="lowerRoman"/>
+      <w:lvlText w:val="%3."/>
+      <w:lvlJc w:val="right"/>
+      <w:pPr>
+        <w:ind w:left="2160" w:hanging="180"/>
+      </w:pPr>
+    </w:lvl>
+    <w:lvl w:ilvl="3" w:tplc="0409000F" w:tentative="1">
+      <w:start w:val="1"/>
+      <w:numFmt w:val="decimal"/>
+      <w:lvlText w:val="%4."/>
+      <w:lvlJc w:val="left"/>
+      <w:pPr>
+        <w:ind w:left="2880" w:hanging="360"/>
+      </w:pPr>
+    </w:lvl>
+    <w:lvl w:ilvl="4" w:tplc="04090019" w:tentative="1">
+      <w:start w:val="1"/>
+      <w:numFmt w:val="lowerLetter"/>
+      <w:lvlText w:val="%5."/>
+      <w:lvlJc w:val="left"/>
+      <w:pPr>
+        <w:ind w:left="3600" w:hanging="360"/>
+      </w:pPr>
+    </w:lvl>
+    <w:lvl w:ilvl="5" w:tplc="0409001B" w:tentative="1">
+      <w:start w:val="1"/>
+      <w:numFmt w:val="lowerRoman"/>
+      <w:lvlText w:val="%6."/>
+      <w:lvlJc w:val="right"/>
+      <w:pPr>
+        <w:ind w:left="4320" w:hanging="180"/>
+      </w:pPr>
+    </w:lvl>
+    <w:lvl w:ilvl="6" w:tplc="0409000F" w:tentative="1">
+      <w:start w:val="1"/>
+      <w:numFmt w:val="decimal"/>
+      <w:lvlText w:val="%7."/>
+      <w:lvlJc w:val="left"/>
+      <w:pPr>
+        <w:ind w:left="5040" w:hanging="360"/>
+      </w:pPr>
+    </w:lvl>
+    <w:lvl w:ilvl="7" w:tplc="04090019" w:tentative="1">
+      <w:start w:val="1"/>
+      <w:numFmt w:val="lowerLetter"/>
+      <w:lvlText w:val="%8."/>
+      <w:lvlJc w:val="left"/>
+      <w:pPr>
+        <w:ind w:left="5760" w:hanging="360"/>
+      </w:pPr>
+    </w:lvl>
+    <w:lvl w:ilvl="8" w:tplc="0409001B" w:tentative="1">
+      <w:start w:val="1"/>
+      <w:numFmt w:val="lowerRoman"/>
+      <w:lvlText w:val="%9."/>
+      <w:lvlJc w:val="right"/>
+      <w:pPr>
+        <w:ind w:left="6480" w:hanging="180"/>
+      </w:pPr>
+    </w:lvl>
+  </w:abstractNum>
+  <w:abstractNum w:abstractNumId="2" w15:restartNumberingAfterBreak="0">
     <w:nsid w:val="1D643F20"/>
     <w:multiLevelType w:val="hybridMultilevel"/>
     <w:tmpl w:val="BBDEB750"/>
@@ -575,7 +1258,7 @@
       </w:pPr>
     </w:lvl>
   </w:abstractNum>
-  <w:abstractNum w:abstractNumId="2" w15:restartNumberingAfterBreak="0">
+  <w:abstractNum w:abstractNumId="3" w15:restartNumberingAfterBreak="0">
     <w:nsid w:val="1E597EEC"/>
     <w:multiLevelType w:val="hybridMultilevel"/>
     <w:tmpl w:val="F21009B0"/>
@@ -661,7 +1344,96 @@
       </w:pPr>
     </w:lvl>
   </w:abstractNum>
-  <w:abstractNum w:abstractNumId="3" w15:restartNumberingAfterBreak="0">
+  <w:abstractNum w:abstractNumId="4" w15:restartNumberingAfterBreak="0">
+    <w:nsid w:val="229B55C8"/>
+    <w:multiLevelType w:val="hybridMultilevel"/>
+    <w:tmpl w:val="7DA4908A"/>
+    <w:lvl w:ilvl="0" w:tplc="82326170">
+      <w:start w:val="1"/>
+      <w:numFmt w:val="decimal"/>
+      <w:lvlText w:val="%1."/>
+      <w:lvlJc w:val="left"/>
+      <w:pPr>
+        <w:ind w:left="720" w:hanging="360"/>
+      </w:pPr>
+      <w:rPr>
+        <w:b w:val="0"/>
+      </w:rPr>
+    </w:lvl>
+    <w:lvl w:ilvl="1" w:tplc="04090019">
+      <w:start w:val="1"/>
+      <w:numFmt w:val="lowerLetter"/>
+      <w:lvlText w:val="%2."/>
+      <w:lvlJc w:val="left"/>
+      <w:pPr>
+        <w:ind w:left="1440" w:hanging="360"/>
+      </w:pPr>
+    </w:lvl>
+    <w:lvl w:ilvl="2" w:tplc="0409001B" w:tentative="1">
+      <w:start w:val="1"/>
+      <w:numFmt w:val="lowerRoman"/>
+      <w:lvlText w:val="%3."/>
+      <w:lvlJc w:val="right"/>
+      <w:pPr>
+        <w:ind w:left="2160" w:hanging="180"/>
+      </w:pPr>
+    </w:lvl>
+    <w:lvl w:ilvl="3" w:tplc="0409000F" w:tentative="1">
+      <w:start w:val="1"/>
+      <w:numFmt w:val="decimal"/>
+      <w:lvlText w:val="%4."/>
+      <w:lvlJc w:val="left"/>
+      <w:pPr>
+        <w:ind w:left="2880" w:hanging="360"/>
+      </w:pPr>
+    </w:lvl>
+    <w:lvl w:ilvl="4" w:tplc="04090019" w:tentative="1">
+      <w:start w:val="1"/>
+      <w:numFmt w:val="lowerLetter"/>
+      <w:lvlText w:val="%5."/>
+      <w:lvlJc w:val="left"/>
+      <w:pPr>
+        <w:ind w:left="3600" w:hanging="360"/>
+      </w:pPr>
+    </w:lvl>
+    <w:lvl w:ilvl="5" w:tplc="0409001B" w:tentative="1">
+      <w:start w:val="1"/>
+      <w:numFmt w:val="lowerRoman"/>
+      <w:lvlText w:val="%6."/>
+      <w:lvlJc w:val="right"/>
+      <w:pPr>
+        <w:ind w:left="4320" w:hanging="180"/>
+      </w:pPr>
+    </w:lvl>
+    <w:lvl w:ilvl="6" w:tplc="0409000F" w:tentative="1">
+      <w:start w:val="1"/>
+      <w:numFmt w:val="decimal"/>
+      <w:lvlText w:val="%7."/>
+      <w:lvlJc w:val="left"/>
+      <w:pPr>
+        <w:ind w:left="5040" w:hanging="360"/>
+      </w:pPr>
+    </w:lvl>
+    <w:lvl w:ilvl="7" w:tplc="04090019" w:tentative="1">
+      <w:start w:val="1"/>
+      <w:numFmt w:val="lowerLetter"/>
+      <w:lvlText w:val="%8."/>
+      <w:lvlJc w:val="left"/>
+      <w:pPr>
+        <w:ind w:left="5760" w:hanging="360"/>
+      </w:pPr>
+    </w:lvl>
+    <w:lvl w:ilvl="8" w:tplc="0409001B" w:tentative="1">
+      <w:start w:val="1"/>
+      <w:numFmt w:val="lowerRoman"/>
+      <w:lvlText w:val="%9."/>
+      <w:lvlJc w:val="right"/>
+      <w:pPr>
+        <w:ind w:left="6480" w:hanging="180"/>
+      </w:pPr>
+    </w:lvl>
+  </w:abstractNum>
+  <w:abstractNum w:abstractNumId="5" w15:restartNumberingAfterBreak="0">
     <w:nsid w:val="2E1F253D"/>
     <w:multiLevelType w:val="hybridMultilevel"/>
     <w:tmpl w:val="BBDEB750"/>
@@ -750,7 +1522,93 @@
       </w:pPr>
     </w:lvl>
   </w:abstractNum>
-  <w:abstractNum w:abstractNumId="4" w15:restartNumberingAfterBreak="0">
+  <w:abstractNum w:abstractNumId="6" w15:restartNumberingAfterBreak="0">
+    <w:nsid w:val="3DA6449B"/>
+    <w:multiLevelType w:val="hybridMultilevel"/>
+    <w:tmpl w:val="47F62918"/>
+    <w:lvl w:ilvl="0" w:tplc="0409000F">
+      <w:start w:val="1"/>
+      <w:numFmt w:val="decimal"/>
+      <w:lvlText w:val="%1."/>
+      <w:lvlJc w:val="left"/>
+      <w:pPr>
+        <w:ind w:left="720" w:hanging="360"/>
+      </w:pPr>
+    </w:lvl>
+    <w:lvl w:ilvl="1" w:tplc="04090019" w:tentative="1">
+      <w:start w:val="1"/>
+      <w:numFmt w:val="lowerLetter"/>
+      <w:lvlText w:val="%2."/>
+      <w:lvlJc w:val="left"/>
+      <w:pPr>
+        <w:ind w:left="1440" w:hanging="360"/>
+      </w:pPr>
+    </w:lvl>
+    <w:lvl w:ilvl="2" w:tplc="0409001B" w:tentative="1">
+      <w:start w:val="1"/>
+      <w:numFmt w:val="lowerRoman"/>
+      <w:lvlText w:val="%3."/>
+      <w:lvlJc w:val="right"/>
+      <w:pPr>
+        <w:ind w:left="2160" w:hanging="180"/>
+      </w:pPr>
+    </w:lvl>
+    <w:lvl w:ilvl="3" w:tplc="0409000F" w:tentative="1">
+      <w:start w:val="1"/>
+      <w:numFmt w:val="decimal"/>
+      <w:lvlText w:val="%4."/>
+      <w:lvlJc w:val="left"/>
+      <w:pPr>
+        <w:ind w:left="2880" w:hanging="360"/>
+      </w:pPr>
+    </w:lvl>
+    <w:lvl w:ilvl="4" w:tplc="04090019" w:tentative="1">
+      <w:start w:val="1"/>
+      <w:numFmt w:val="lowerLetter"/>
+      <w:lvlText w:val="%5."/>
+      <w:lvlJc w:val="left"/>
+      <w:pPr>
+        <w:ind w:left="3600" w:hanging="360"/>
+      </w:pPr>
+    </w:lvl>
+    <w:lvl w:ilvl="5" w:tplc="0409001B" w:tentative="1">
+      <w:start w:val="1"/>
+      <w:numFmt w:val="lowerRoman"/>
+      <w:lvlText w:val="%6."/>
+      <w:lvlJc w:val="right"/>
+      <w:pPr>
+        <w:ind w:left="4320" w:hanging="180"/>
+      </w:pPr>
+    </w:lvl>
+    <w:lvl w:ilvl="6" w:tplc="0409000F" w:tentative="1">
+      <w:start w:val="1"/>
+      <w:numFmt w:val="decimal"/>
+      <w:lvlText w:val="%7."/>
+      <w:lvlJc w:val="left"/>
+      <w:pPr>
+        <w:ind w:left="5040" w:hanging="360"/>
+      </w:pPr>
+    </w:lvl>
+    <w:lvl w:ilvl="7" w:tplc="04090019" w:tentative="1">
+      <w:start w:val="1"/>
+      <w:numFmt w:val="lowerLetter"/>
+      <w:lvlText w:val="%8."/>
+      <w:lvlJc w:val="left"/>
+      <w:pPr>
+        <w:ind w:left="5760" w:hanging="360"/>
+      </w:pPr>
+    </w:lvl>
+    <w:lvl w:ilvl="8" w:tplc="0409001B" w:tentative="1">
+      <w:start w:val="1"/>
+      <w:numFmt w:val="lowerRoman"/>
+      <w:lvlText w:val="%9."/>
+      <w:lvlJc w:val="right"/>
+      <w:pPr>
+        <w:ind w:left="6480" w:hanging="180"/>
+      </w:pPr>
+    </w:lvl>
+  </w:abstractNum>
+  <w:abstractNum w:abstractNumId="7" w15:restartNumberingAfterBreak="0">
     <w:nsid w:val="4C702A7C"/>
     <w:multiLevelType w:val="hybridMultilevel"/>
     <w:tmpl w:val="81A65D58"/>
@@ -839,7 +1697,7 @@
       </w:pPr>
     </w:lvl>
   </w:abstractNum>
-  <w:abstractNum w:abstractNumId="5" w15:restartNumberingAfterBreak="0">
+  <w:abstractNum w:abstractNumId="8" w15:restartNumberingAfterBreak="0">
     <w:nsid w:val="5DE15AF7"/>
     <w:multiLevelType w:val="hybridMultilevel"/>
     <w:tmpl w:val="2CF4FDA8"/>
@@ -928,7 +1786,7 @@
       </w:pPr>
     </w:lvl>
   </w:abstractNum>
-  <w:abstractNum w:abstractNumId="6" w15:restartNumberingAfterBreak="0">
+  <w:abstractNum w:abstractNumId="9" w15:restartNumberingAfterBreak="0">
     <w:nsid w:val="5E8B4186"/>
     <w:multiLevelType w:val="hybridMultilevel"/>
     <w:tmpl w:val="2CF4FDA8"/>
@@ -1017,36 +1875,153 @@
       </w:pPr>
     </w:lvl>
   </w:abstractNum>
+  <w:abstractNum w:abstractNumId="10" w15:restartNumberingAfterBreak="0">
+    <w:nsid w:val="623B3A21"/>
+    <w:multiLevelType w:val="hybridMultilevel"/>
+    <w:tmpl w:val="67E66892"/>
+    <w:lvl w:ilvl="0" w:tplc="04090001">
+      <w:start w:val="1"/>
+      <w:numFmt w:val="bullet"/>
+      <w:lvlText w:val=""/>
+      <w:lvlJc w:val="left"/>
+      <w:pPr>
+        <w:ind w:left="720" w:hanging="360"/>
+      </w:pPr>
+      <w:rPr>
+        <w:rFonts w:ascii="Symbol" w:hAnsi="Symbol" w:hint="default"/>
+      </w:rPr>
+    </w:lvl>
+    <w:lvl w:ilvl="1" w:tplc="04090003" w:tentative="1">
+      <w:start w:val="1"/>
+      <w:numFmt w:val="bullet"/>
+      <w:lvlText w:val="o"/>
+      <w:lvlJc w:val="left"/>
+      <w:pPr>
+        <w:ind w:left="1440" w:hanging="360"/>
+      </w:pPr>
+      <w:rPr>
+        <w:rFonts w:ascii="Courier New" w:hAnsi="Courier New" w:cs="Courier New" w:hint="default"/>
+      </w:rPr>
+    </w:lvl>
+    <w:lvl w:ilvl="2" w:tplc="04090005" w:tentative="1">
+      <w:start w:val="1"/>
+      <w:numFmt w:val="bullet"/>
+      <w:lvlText w:val=""/>
+      <w:lvlJc w:val="left"/>
+      <w:pPr>
+        <w:ind w:left="2160" w:hanging="360"/>
+      </w:pPr>
+      <w:rPr>
+        <w:rFonts w:ascii="Wingdings" w:hAnsi="Wingdings" w:hint="default"/>
+      </w:rPr>
+    </w:lvl>
+    <w:lvl w:ilvl="3" w:tplc="04090001" w:tentative="1">
+      <w:start w:val="1"/>
+      <w:numFmt w:val="bullet"/>
+      <w:lvlText w:val=""/>
+      <w:lvlJc w:val="left"/>
+      <w:pPr>
+        <w:ind w:left="2880" w:hanging="360"/>
+      </w:pPr>
+      <w:rPr>
+        <w:rFonts w:ascii="Symbol" w:hAnsi="Symbol" w:hint="default"/>
+      </w:rPr>
+    </w:lvl>
+    <w:lvl w:ilvl="4" w:tplc="04090003" w:tentative="1">
+      <w:start w:val="1"/>
+      <w:numFmt w:val="bullet"/>
+      <w:lvlText w:val="o"/>
+      <w:lvlJc w:val="left"/>
+      <w:pPr>
+        <w:ind w:left="3600" w:hanging="360"/>
+      </w:pPr>
+      <w:rPr>
+        <w:rFonts w:ascii="Courier New" w:hAnsi="Courier New" w:cs="Courier New" w:hint="default"/>
+      </w:rPr>
+    </w:lvl>
+    <w:lvl w:ilvl="5" w:tplc="04090005" w:tentative="1">
+      <w:start w:val="1"/>
+      <w:numFmt w:val="bullet"/>
+      <w:lvlText w:val=""/>
+      <w:lvlJc w:val="left"/>
+      <w:pPr>
+        <w:ind w:left="4320" w:hanging="360"/>
+      </w:pPr>
+      <w:rPr>
+        <w:rFonts w:ascii="Wingdings" w:hAnsi="Wingdings" w:hint="default"/>
+      </w:rPr>
+    </w:lvl>
+    <w:lvl w:ilvl="6" w:tplc="04090001" w:tentative="1">
+      <w:start w:val="1"/>
+      <w:numFmt w:val="bullet"/>
+      <w:lvlText w:val=""/>
+      <w:lvlJc w:val="left"/>
+      <w:pPr>
+        <w:ind w:left="5040" w:hanging="360"/>
+      </w:pPr>
+      <w:rPr>
+        <w:rFonts w:ascii="Symbol" w:hAnsi="Symbol" w:hint="default"/>
+      </w:rPr>
+    </w:lvl>
+    <w:lvl w:ilvl="7" w:tplc="04090003" w:tentative="1">
+      <w:start w:val="1"/>
+      <w:numFmt w:val="bullet"/>
+      <w:lvlText w:val="o"/>
+      <w:lvlJc w:val="left"/>
+      <w:pPr>
+        <w:ind w:left="5760" w:hanging="360"/>
+      </w:pPr>
+      <w:rPr>
+        <w:rFonts w:ascii="Courier New" w:hAnsi="Courier New" w:cs="Courier New" w:hint="default"/>
+      </w:rPr>
+    </w:lvl>
+    <w:lvl w:ilvl="8" w:tplc="04090005" w:tentative="1">
+      <w:start w:val="1"/>
+      <w:numFmt w:val="bullet"/>
+      <w:lvlText w:val=""/>
+      <w:lvlJc w:val="left"/>
+      <w:pPr>
+        <w:ind w:left="6480" w:hanging="360"/>
+      </w:pPr>
+      <w:rPr>
+        <w:rFonts w:ascii="Wingdings" w:hAnsi="Wingdings" w:hint="default"/>
+      </w:rPr>
+    </w:lvl>
+  </w:abstractNum>
   <w:num w:numId="1">
-    <w:abstractNumId w:val="2"/>
+    <w:abstractNumId w:val="3"/>
   </w:num>
   <w:num w:numId="2">
-    <w:abstractNumId w:val="4"/>
+    <w:abstractNumId w:val="7"/>
   </w:num>
   <w:num w:numId="3">
     <w:abstractNumId w:val="0"/>
   </w:num>
   <w:num w:numId="4">
+    <w:abstractNumId w:val="2"/>
+  </w:num>
+  <w:num w:numId="5">
+    <w:abstractNumId w:val="8"/>
+  </w:num>
+  <w:num w:numId="6">
+    <w:abstractNumId w:val="5"/>
+  </w:num>
+  <w:num w:numId="7">
+    <w:abstractNumId w:val="9"/>
+  </w:num>
+  <w:num w:numId="8">
+    <w:abstractNumId w:val="6"/>
+  </w:num>
+  <w:num w:numId="9">
+    <w:abstractNumId w:val="4"/>
+  </w:num>
+  <w:num w:numId="10">
     <w:abstractNumId w:val="1"/>
   </w:num>
-  <w:num w:numId="5">
-    <w:abstractNumId w:val="5"/>
-  </w:num>
-  <w:num w:numId="6">
-    <w:abstractNumId w:val="3"/>
-  </w:num>
-  <w:num w:numId="7">
-    <w:abstractNumId w:val="6"/>
+  <w:num w:numId="11">
+    <w:abstractNumId w:val="10"/>
   </w:num>
 </w:numbering>
-</file>
-
-<file path=word/people.xml><?xml version="1.0" encoding="utf-8"?>
-<w15:people xmlns:wpc="http://schemas.microsoft.com/office/word/2010/wordprocessingCanvas" xmlns:cx="http://schemas.microsoft.com/office/drawing/2014/chartex" xmlns:cx1="http://schemas.microsoft.com/office/drawing/2015/9/8/chartex" xmlns:cx2="http://schemas.microsoft.com/office/drawing/2015/10/21/chartex" xmlns:cx3="http://schemas.microsoft.com/office/drawing/2016/5/9/chartex" xmlns:cx4="http://schemas.microsoft.com/office/drawing/2016/5/10/chartex" xmlns:cx5="http://schemas.microsoft.com/office/drawing/2016/5/11/chartex" xmlns:cx6="http://schemas.microsoft.com/office/drawing/2016/5/12/chartex" xmlns:cx7="http://schemas.microsoft.com/office/drawing/2016/5/13/chartex" xmlns:cx8="http://schemas.microsoft.com/office/drawing/2016/5/14/chartex" xmlns:mc="http://schemas.openxmlformats.org/markup-compatibility/2006" xmlns:aink="http://schemas.microsoft.com/office/drawing/2016/ink" xmlns:am3d="http://schemas.microsoft.com/office/drawing/2017/model3d" xmlns:o="urn:schemas-microsoft-com:office:office" xmlns:r="http://schemas.openxmlformats.org/officeDocument/2006/relationships" xmlns:m="http://schemas.openxmlformats.org/officeDocument/2006/math" xmlns:v="urn:schemas-microsoft-com:vml" xmlns:wp14="http://schemas.microsoft.com/office/word/2010/wordprocessingDrawing" xmlns:wp="http://schemas.openxmlformats.org/drawingml/2006/wordprocessingDrawing" xmlns:w10="urn:schemas-microsoft-com:office:word" xmlns:w="http://schemas.openxmlformats.org/wordprocessingml/2006/main" xmlns:w14="http://schemas.microsoft.com/office/word/2010/wordml" xmlns:w15="http://schemas.microsoft.com/office/word/2012/wordml" xmlns:w16cid="http://schemas.microsoft.com/office/word/2016/wordml/cid" xmlns:w16se="http://schemas.microsoft.com/office/word/2015/wordml/symex" xmlns:wpg="http://schemas.microsoft.com/office/word/2010/wordprocessingGroup" xmlns:wpi="http://schemas.microsoft.com/office/word/2010/wordprocessingInk" xmlns:wne="http://schemas.microsoft.com/office/word/2006/wordml" xmlns:wps="http://schemas.microsoft.com/office/word/2010/wordprocessingShape" mc:Ignorable="w14 w15 w16se w16cid wp14">
-  <w15:person w15:author="Microsoft Office User">
-    <w15:presenceInfo w15:providerId="None" w15:userId="Microsoft Office User"/>
-  </w15:person>
-</w15:people>
 </file>
 
 <file path=word/styles.xml><?xml version="1.0" encoding="utf-8"?>

</xml_diff>